<commit_message>
GCP prep work document update
</commit_message>
<xml_diff>
--- a/GCP-Prep-Work/GCP-Prep-Work.docx
+++ b/GCP-Prep-Work/GCP-Prep-Work.docx
@@ -5195,12 +5195,12 @@
           <wp:inline distB="114300" distT="114300" distL="114300" distR="114300">
             <wp:extent cx="6053138" cy="3314700"/>
             <wp:effectExtent b="0" l="0" r="0" t="0"/>
-            <wp:docPr id="7" name="image6.png"/>
+            <wp:docPr id="7" name="image1.png"/>
             <a:graphic>
               <a:graphicData uri="http://schemas.openxmlformats.org/drawingml/2006/picture">
                 <pic:pic>
                   <pic:nvPicPr>
-                    <pic:cNvPr id="0" name="image6.png"/>
+                    <pic:cNvPr id="0" name="image1.png"/>
                     <pic:cNvPicPr preferRelativeResize="0"/>
                   </pic:nvPicPr>
                   <pic:blipFill>
@@ -5313,12 +5313,12 @@
           <wp:inline distB="114300" distT="114300" distL="114300" distR="114300">
             <wp:extent cx="5943600" cy="3200400"/>
             <wp:effectExtent b="0" l="0" r="0" t="0"/>
-            <wp:docPr id="5" name="image3.png"/>
+            <wp:docPr id="5" name="image2.png"/>
             <a:graphic>
               <a:graphicData uri="http://schemas.openxmlformats.org/drawingml/2006/picture">
                 <pic:pic>
                   <pic:nvPicPr>
-                    <pic:cNvPr id="0" name="image3.png"/>
+                    <pic:cNvPr id="0" name="image2.png"/>
                     <pic:cNvPicPr preferRelativeResize="0"/>
                   </pic:nvPicPr>
                   <pic:blipFill>
@@ -5359,12 +5359,12 @@
           <wp:inline distB="114300" distT="114300" distL="114300" distR="114300">
             <wp:extent cx="5943600" cy="3098800"/>
             <wp:effectExtent b="0" l="0" r="0" t="0"/>
-            <wp:docPr id="2" name="image1.png"/>
+            <wp:docPr id="2" name="image6.png"/>
             <a:graphic>
               <a:graphicData uri="http://schemas.openxmlformats.org/drawingml/2006/picture">
                 <pic:pic>
                   <pic:nvPicPr>
-                    <pic:cNvPr id="0" name="image1.png"/>
+                    <pic:cNvPr id="0" name="image6.png"/>
                     <pic:cNvPicPr preferRelativeResize="0"/>
                   </pic:nvPicPr>
                   <pic:blipFill>
@@ -5404,12 +5404,12 @@
           <wp:inline distB="114300" distT="114300" distL="114300" distR="114300">
             <wp:extent cx="5700713" cy="2680335"/>
             <wp:effectExtent b="0" l="0" r="0" t="0"/>
-            <wp:docPr id="6" name="image5.png"/>
+            <wp:docPr id="6" name="image4.png"/>
             <a:graphic>
               <a:graphicData uri="http://schemas.openxmlformats.org/drawingml/2006/picture">
                 <pic:pic>
                   <pic:nvPicPr>
-                    <pic:cNvPr id="0" name="image5.png"/>
+                    <pic:cNvPr id="0" name="image4.png"/>
                     <pic:cNvPicPr preferRelativeResize="0"/>
                   </pic:nvPicPr>
                   <pic:blipFill>
@@ -5459,12 +5459,12 @@
           <wp:inline distB="114300" distT="114300" distL="114300" distR="114300">
             <wp:extent cx="5943600" cy="3111500"/>
             <wp:effectExtent b="0" l="0" r="0" t="0"/>
-            <wp:docPr id="1" name="image2.png"/>
+            <wp:docPr id="1" name="image3.png"/>
             <a:graphic>
               <a:graphicData uri="http://schemas.openxmlformats.org/drawingml/2006/picture">
                 <pic:pic>
                   <pic:nvPicPr>
-                    <pic:cNvPr id="0" name="image2.png"/>
+                    <pic:cNvPr id="0" name="image3.png"/>
                     <pic:cNvPicPr preferRelativeResize="0"/>
                   </pic:nvPicPr>
                   <pic:blipFill>
@@ -10358,12 +10358,12 @@
           <wp:inline distB="114300" distT="114300" distL="114300" distR="114300">
             <wp:extent cx="4872038" cy="1640929"/>
             <wp:effectExtent b="0" l="0" r="0" t="0"/>
-            <wp:docPr id="4" name="image4.png"/>
+            <wp:docPr id="4" name="image5.png"/>
             <a:graphic>
               <a:graphicData uri="http://schemas.openxmlformats.org/drawingml/2006/picture">
                 <pic:pic>
                   <pic:nvPicPr>
-                    <pic:cNvPr id="0" name="image4.png"/>
+                    <pic:cNvPr id="0" name="image5.png"/>
                     <pic:cNvPicPr preferRelativeResize="0"/>
                   </pic:nvPicPr>
                   <pic:blipFill>

</xml_diff>